<commit_message>
Update Results and Analysis chapter with real system evaluation data
</commit_message>
<xml_diff>
--- a/Results_Analysis_Thesis.docx
+++ b/Results_Analysis_Thesis.docx
@@ -4,7 +4,7 @@
   <w:body>
     <w:p>
       <w:r>
-        <w:t>================================================================================ CHAPTER 5: RESULTS AND COMPARATIVE ANALYSIS</w:t>
+        <w:t>================================================================================ CHAPTER 5: SYSTEM EVALUATION AND RESULTS</w:t>
       </w:r>
     </w:p>
     <w:p>
@@ -27,36 +27,12 @@
     </w:p>
     <w:p>
       <w:r>
-        <w:t>This chapter presents the experimental evaluation of the proposed Two-Stage Agentic Fake News Detection System. The performance was benchmarked against traditional static language models (SinBERT and XLM-RoBERTa) to validate the hypothesis that an agentic workflow outperforms static classification in real-world scenarios involving breaking news and evolving misinformation.</w:t>
+        <w:t>This chapter presents the evaluation of the implemented "Two-Stage Agentic Fake News Detection System." The evaluation focuses on validating the system's functional capabilities, analyzing the constructed dataset, and assessing the operational performance (latency and reliability) of the agentic pipeline.</w:t>
       </w:r>
     </w:p>
     <w:p>
       <w:r>
-        <w:t>The evaluation focuses on three key dimensions:</w:t>
-      </w:r>
-    </w:p>
-    <w:p>
-      <w:pPr>
-        <w:pStyle w:val="ListNumber"/>
-      </w:pPr>
-      <w:r>
-        <w:t>**Quantitative Accuracy**: F1-Score and Accuracy metrics.</w:t>
-      </w:r>
-    </w:p>
-    <w:p>
-      <w:pPr>
-        <w:pStyle w:val="ListNumber"/>
-      </w:pPr>
-      <w:r>
-        <w:t>**Temporal Robustness**: Ability to handle news events occurring *after* the training cutoff.</w:t>
-      </w:r>
-    </w:p>
-    <w:p>
-      <w:pPr>
-        <w:pStyle w:val="ListNumber"/>
-      </w:pPr>
-      <w:r>
-        <w:t>**Qualitative Explainability**: Usefulness of the generated Sinhala explanations.</w:t>
+        <w:t>Unlike traditional studies that rely solely on static classification metrics, this evaluation prioritizes **Qualitative Analysis** and **Functional Testing** to demonstrate the system's ability to mirror human fact-checking workflows.</w:t>
       </w:r>
     </w:p>
     <w:p>
@@ -64,7 +40,12 @@
         <w:pStyle w:val="Heading1"/>
       </w:pPr>
       <w:r>
-        <w:t>5.2 EXPERIMENTAL SETUP</w:t>
+        <w:t>5.2 DATASET STATISTICS AND ANALYSIS</w:t>
+      </w:r>
+    </w:p>
+    <w:p>
+      <w:r>
+        <w:t>A comprehensive dataset was constructed to serve as the Knowledge Base for the system. This dataset underpins the "Long-Term Memory" (Vector Database) of the architecture.</w:t>
       </w:r>
     </w:p>
     <w:p>
@@ -72,179 +53,12 @@
         <w:pStyle w:val="Heading2"/>
       </w:pPr>
       <w:r>
-        <w:t>5.2.1 Datasets</w:t>
+        <w:t>5.2.1 Dataset Composition</w:t>
       </w:r>
     </w:p>
     <w:p>
       <w:r>
-        <w:t>The evaluation utilized a stratified test set of 500 claims, divided into two categories:</w:t>
-      </w:r>
-    </w:p>
-    <w:p>
-      <w:pPr>
-        <w:pStyle w:val="ListNumber"/>
-      </w:pPr>
-      <w:r>
-        <w:t>**Historical Test Set ($D_{hist}$)**:</w:t>
-      </w:r>
-    </w:p>
-    <w:p>
-      <w:pPr>
-        <w:pStyle w:val="ListBullet"/>
-      </w:pPr>
-      <w:r>
-        <w:t xml:space="preserve">  300 claims from 2019-2022.</w:t>
-      </w:r>
-    </w:p>
-    <w:p>
-      <w:pPr>
-        <w:pStyle w:val="ListBullet"/>
-      </w:pPr>
-      <w:r>
-        <w:t xml:space="preserve">  Topics: Economic Crisis, COVID-19.</w:t>
-      </w:r>
-    </w:p>
-    <w:p>
-      <w:pPr>
-        <w:pStyle w:val="ListBullet"/>
-      </w:pPr>
-      <w:r>
-        <w:t xml:space="preserve">  *Purpose*: To test performance on well-documented, settled facts.</w:t>
-      </w:r>
-    </w:p>
-    <w:p>
-      <w:pPr>
-        <w:pStyle w:val="ListNumber"/>
-      </w:pPr>
-      <w:r>
-        <w:t>**Breaking News Test Set ($D_{live}$)**:</w:t>
-      </w:r>
-    </w:p>
-    <w:p>
-      <w:pPr>
-        <w:pStyle w:val="ListBullet"/>
-      </w:pPr>
-      <w:r>
-        <w:t xml:space="preserve">  200 claims from late 2023 - 2024.</w:t>
-      </w:r>
-    </w:p>
-    <w:p>
-      <w:pPr>
-        <w:pStyle w:val="ListBullet"/>
-      </w:pPr>
-      <w:r>
-        <w:t xml:space="preserve">  Topics: Recent policy changes, 2024 Election rumors.</w:t>
-      </w:r>
-    </w:p>
-    <w:p>
-      <w:pPr>
-        <w:pStyle w:val="ListBullet"/>
-      </w:pPr>
-      <w:r>
-        <w:t xml:space="preserve">  *Purpose*: To test the system's ability to handle "Concept Drift" and new information.</w:t>
-      </w:r>
-    </w:p>
-    <w:p>
-      <w:pPr>
-        <w:pStyle w:val="Heading2"/>
-      </w:pPr>
-      <w:r>
-        <w:t>5.2.2 Baseline Models</w:t>
-      </w:r>
-    </w:p>
-    <w:p>
-      <w:r>
-        <w:t>The proposed system was compared against state-of-the-art static classifiers fine-tuned on the same training data:</w:t>
-      </w:r>
-    </w:p>
-    <w:p>
-      <w:pPr>
-        <w:pStyle w:val="ListNumber"/>
-      </w:pPr>
-      <w:r>
-        <w:t>**mBERT (Multilingual BERT)**: Google's multilingual transformer.</w:t>
-      </w:r>
-    </w:p>
-    <w:p>
-      <w:pPr>
-        <w:pStyle w:val="ListNumber"/>
-      </w:pPr>
-      <w:r>
-        <w:t>**XLM-R (XLM-RoBERTa Large)**: Facebook's robust cross-lingual model.</w:t>
-      </w:r>
-    </w:p>
-    <w:p>
-      <w:pPr>
-        <w:pStyle w:val="ListNumber"/>
-      </w:pPr>
-      <w:r>
-        <w:t>**SinBERT**: A BERT model pre-trained specifically on Sinhala text.</w:t>
-      </w:r>
-    </w:p>
-    <w:p>
-      <w:pPr>
-        <w:pStyle w:val="Heading2"/>
-      </w:pPr>
-      <w:r>
-        <w:t>5.2.3 Evaluation Metrics</w:t>
-      </w:r>
-    </w:p>
-    <w:p>
-      <w:r>
-        <w:t>Standard classification metrics were used:</w:t>
-      </w:r>
-    </w:p>
-    <w:p>
-      <w:pPr>
-        <w:pStyle w:val="ListBullet"/>
-      </w:pPr>
-      <w:r>
-        <w:t xml:space="preserve">  **Precision**: Ratio of correctly identified fake news to total flagged fake news.</w:t>
-      </w:r>
-    </w:p>
-    <w:p>
-      <w:pPr>
-        <w:pStyle w:val="ListBullet"/>
-      </w:pPr>
-      <w:r>
-        <w:t xml:space="preserve">  **Recall**: Ratio of correctly identified fake news to actual fake news.</w:t>
-      </w:r>
-    </w:p>
-    <w:p>
-      <w:pPr>
-        <w:pStyle w:val="ListBullet"/>
-      </w:pPr>
-      <w:r>
-        <w:t xml:space="preserve">  **F1-Score**: Harmonic mean of Precision and Recall.</w:t>
-      </w:r>
-    </w:p>
-    <w:p>
-      <w:pPr>
-        <w:pStyle w:val="ListBullet"/>
-      </w:pPr>
-      <w:r>
-        <w:t xml:space="preserve">  **Verification Latency**: Average time taken to verify a single claim.</w:t>
-      </w:r>
-    </w:p>
-    <w:p>
-      <w:pPr>
-        <w:pStyle w:val="Heading1"/>
-      </w:pPr>
-      <w:r>
-        <w:t>5.3 QUANTITATIVE RESULTS</w:t>
-      </w:r>
-    </w:p>
-    <w:p>
-      <w:pPr>
-        <w:pStyle w:val="Heading2"/>
-      </w:pPr>
-      <w:r>
-        <w:t>5.3.1 Overall Performance Comparison</w:t>
-      </w:r>
-    </w:p>
-    <w:p>
-      <w:r>
-        <w:t>Table 5.1 summarizes the performance on the combined test set ($D_{hist} + D_{live}$).</w:t>
+        <w:t>The final knowledge base consists of **5,000 verified news items** sourced from trusted local news providers (e.g., Lankadeepa, Hiru, Adaderana) and official government gazettes.</w:t>
       </w:r>
     </w:p>
     <w:p>
@@ -252,312 +66,7 @@
         <w:pStyle w:val="Caption"/>
       </w:pPr>
       <w:r>
-        <w:t>Table 5.1: Performance Comparison (Combined Test Set)</w:t>
-      </w:r>
-    </w:p>
-    <w:tbl>
-      <w:tblPr>
-        <w:tblStyle w:val="TableGrid"/>
-        <w:tblW w:type="auto" w:w="0"/>
-        <w:tblLook w:firstColumn="1" w:firstRow="1" w:lastColumn="0" w:lastRow="0" w:noHBand="0" w:noVBand="1" w:val="04A0"/>
-      </w:tblPr>
-      <w:tblGrid>
-        <w:gridCol w:w="1728"/>
-        <w:gridCol w:w="1728"/>
-        <w:gridCol w:w="1728"/>
-        <w:gridCol w:w="1728"/>
-        <w:gridCol w:w="1728"/>
-      </w:tblGrid>
-      <w:tr>
-        <w:tc>
-          <w:tcPr>
-            <w:tcW w:type="dxa" w:w="1728"/>
-          </w:tcPr>
-          <w:p>
-            <w:r>
-              <w:t>Model</w:t>
-            </w:r>
-          </w:p>
-        </w:tc>
-        <w:tc>
-          <w:tcPr>
-            <w:tcW w:type="dxa" w:w="1728"/>
-          </w:tcPr>
-          <w:p>
-            <w:r>
-              <w:t>Accuracy</w:t>
-            </w:r>
-          </w:p>
-        </w:tc>
-        <w:tc>
-          <w:tcPr>
-            <w:tcW w:type="dxa" w:w="1728"/>
-          </w:tcPr>
-          <w:p>
-            <w:r>
-              <w:t>Precision</w:t>
-            </w:r>
-          </w:p>
-        </w:tc>
-        <w:tc>
-          <w:tcPr>
-            <w:tcW w:type="dxa" w:w="1728"/>
-          </w:tcPr>
-          <w:p>
-            <w:r>
-              <w:t>Recall</w:t>
-            </w:r>
-          </w:p>
-        </w:tc>
-        <w:tc>
-          <w:tcPr>
-            <w:tcW w:type="dxa" w:w="1728"/>
-          </w:tcPr>
-          <w:p>
-            <w:r>
-              <w:t>F1-Score</w:t>
-            </w:r>
-          </w:p>
-        </w:tc>
-      </w:tr>
-      <w:tr>
-        <w:tc>
-          <w:tcPr>
-            <w:tcW w:type="dxa" w:w="1728"/>
-          </w:tcPr>
-          <w:p>
-            <w:r>
-              <w:t>mBERT</w:t>
-            </w:r>
-          </w:p>
-        </w:tc>
-        <w:tc>
-          <w:tcPr>
-            <w:tcW w:type="dxa" w:w="1728"/>
-          </w:tcPr>
-          <w:p>
-            <w:r>
-              <w:t>72.4%</w:t>
-            </w:r>
-          </w:p>
-        </w:tc>
-        <w:tc>
-          <w:tcPr>
-            <w:tcW w:type="dxa" w:w="1728"/>
-          </w:tcPr>
-          <w:p>
-            <w:r>
-              <w:t>0.68</w:t>
-            </w:r>
-          </w:p>
-        </w:tc>
-        <w:tc>
-          <w:tcPr>
-            <w:tcW w:type="dxa" w:w="1728"/>
-          </w:tcPr>
-          <w:p>
-            <w:r>
-              <w:t>0.71</w:t>
-            </w:r>
-          </w:p>
-        </w:tc>
-        <w:tc>
-          <w:tcPr>
-            <w:tcW w:type="dxa" w:w="1728"/>
-          </w:tcPr>
-          <w:p>
-            <w:r>
-              <w:t>0.69</w:t>
-            </w:r>
-          </w:p>
-        </w:tc>
-      </w:tr>
-      <w:tr>
-        <w:tc>
-          <w:tcPr>
-            <w:tcW w:type="dxa" w:w="1728"/>
-          </w:tcPr>
-          <w:p>
-            <w:r>
-              <w:t>SinBERT</w:t>
-            </w:r>
-          </w:p>
-        </w:tc>
-        <w:tc>
-          <w:tcPr>
-            <w:tcW w:type="dxa" w:w="1728"/>
-          </w:tcPr>
-          <w:p>
-            <w:r>
-              <w:t>78.1%</w:t>
-            </w:r>
-          </w:p>
-        </w:tc>
-        <w:tc>
-          <w:tcPr>
-            <w:tcW w:type="dxa" w:w="1728"/>
-          </w:tcPr>
-          <w:p>
-            <w:r>
-              <w:t>0.74</w:t>
-            </w:r>
-          </w:p>
-        </w:tc>
-        <w:tc>
-          <w:tcPr>
-            <w:tcW w:type="dxa" w:w="1728"/>
-          </w:tcPr>
-          <w:p>
-            <w:r>
-              <w:t>0.76</w:t>
-            </w:r>
-          </w:p>
-        </w:tc>
-        <w:tc>
-          <w:tcPr>
-            <w:tcW w:type="dxa" w:w="1728"/>
-          </w:tcPr>
-          <w:p>
-            <w:r>
-              <w:t>0.75</w:t>
-            </w:r>
-          </w:p>
-        </w:tc>
-      </w:tr>
-      <w:tr>
-        <w:tc>
-          <w:tcPr>
-            <w:tcW w:type="dxa" w:w="1728"/>
-          </w:tcPr>
-          <w:p>
-            <w:r>
-              <w:t>XLM-R</w:t>
-            </w:r>
-          </w:p>
-        </w:tc>
-        <w:tc>
-          <w:tcPr>
-            <w:tcW w:type="dxa" w:w="1728"/>
-          </w:tcPr>
-          <w:p>
-            <w:r>
-              <w:t>81.2%</w:t>
-            </w:r>
-          </w:p>
-        </w:tc>
-        <w:tc>
-          <w:tcPr>
-            <w:tcW w:type="dxa" w:w="1728"/>
-          </w:tcPr>
-          <w:p>
-            <w:r>
-              <w:t>0.79</w:t>
-            </w:r>
-          </w:p>
-        </w:tc>
-        <w:tc>
-          <w:tcPr>
-            <w:tcW w:type="dxa" w:w="1728"/>
-          </w:tcPr>
-          <w:p>
-            <w:r>
-              <w:t>0.80</w:t>
-            </w:r>
-          </w:p>
-        </w:tc>
-        <w:tc>
-          <w:tcPr>
-            <w:tcW w:type="dxa" w:w="1728"/>
-          </w:tcPr>
-          <w:p>
-            <w:r>
-              <w:t>0.79</w:t>
-            </w:r>
-          </w:p>
-        </w:tc>
-      </w:tr>
-      <w:tr>
-        <w:tc>
-          <w:tcPr>
-            <w:tcW w:type="dxa" w:w="1728"/>
-          </w:tcPr>
-          <w:p>
-            <w:r>
-              <w:t>Proposed Agentic System</w:t>
-            </w:r>
-          </w:p>
-        </w:tc>
-        <w:tc>
-          <w:tcPr>
-            <w:tcW w:type="dxa" w:w="1728"/>
-          </w:tcPr>
-          <w:p>
-            <w:r>
-              <w:t>94.5%</w:t>
-            </w:r>
-          </w:p>
-        </w:tc>
-        <w:tc>
-          <w:tcPr>
-            <w:tcW w:type="dxa" w:w="1728"/>
-          </w:tcPr>
-          <w:p>
-            <w:r>
-              <w:t>0.93</w:t>
-            </w:r>
-          </w:p>
-        </w:tc>
-        <w:tc>
-          <w:tcPr>
-            <w:tcW w:type="dxa" w:w="1728"/>
-          </w:tcPr>
-          <w:p>
-            <w:r>
-              <w:t>0.95</w:t>
-            </w:r>
-          </w:p>
-        </w:tc>
-        <w:tc>
-          <w:tcPr>
-            <w:tcW w:type="dxa" w:w="1728"/>
-          </w:tcPr>
-          <w:p>
-            <w:r>
-              <w:t>0.94</w:t>
-            </w:r>
-          </w:p>
-        </w:tc>
-      </w:tr>
-    </w:tbl>
-    <w:p>
-      <w:r>
-        <w:t>**Observation**: The Agentic System demonstrates a significant improvement (+13.3% accuracy over XLM-R). While static models rely on linguistic patterns (e.g., emotional language) to guess fake news, the Agentic System relies on *evidence*, leading to drastically higher precision.</w:t>
-      </w:r>
-    </w:p>
-    <w:p>
-      <w:pPr>
-        <w:pStyle w:val="Heading2"/>
-      </w:pPr>
-      <w:r>
-        <w:t>5.3.2 Temporal Robustness (The "Knowledge Cutoff" Problem)</w:t>
-      </w:r>
-    </w:p>
-    <w:p>
-      <w:r>
-        <w:t>The limitation of static models becomes glaringly obvious when analyzing the</w:t>
-      </w:r>
-    </w:p>
-    <w:p>
-      <w:r>
-        <w:t>**Breaking News ($D_{live}$)** subset separately.</w:t>
-      </w:r>
-    </w:p>
-    <w:p>
-      <w:pPr>
-        <w:pStyle w:val="Caption"/>
-      </w:pPr>
-      <w:r>
-        <w:t>Table 5.2: Performance on Unseen Breaking News ($D_{live}$)</w:t>
+        <w:t>Table 5.1: Dataset Distribution</w:t>
       </w:r>
     </w:p>
     <w:tbl>
@@ -579,7 +88,7 @@
           </w:tcPr>
           <w:p>
             <w:r>
-              <w:t>Model</w:t>
+              <w:t>Category</w:t>
             </w:r>
           </w:p>
         </w:tc>
@@ -589,7 +98,7 @@
           </w:tcPr>
           <w:p>
             <w:r>
-              <w:t>Accuracy</w:t>
+              <w:t>Count</w:t>
             </w:r>
           </w:p>
         </w:tc>
@@ -599,7 +108,7 @@
           </w:tcPr>
           <w:p>
             <w:r>
-              <w:t>F1-Score</w:t>
+              <w:t>Percentage</w:t>
             </w:r>
           </w:p>
         </w:tc>
@@ -609,7 +118,7 @@
           </w:tcPr>
           <w:p>
             <w:r>
-              <w:t>Failure Mode</w:t>
+              <w:t>Description</w:t>
             </w:r>
           </w:p>
         </w:tc>
@@ -621,7 +130,7 @@
           </w:tcPr>
           <w:p>
             <w:r>
-              <w:t>SinBERT</w:t>
+              <w:t>True News</w:t>
             </w:r>
           </w:p>
         </w:tc>
@@ -631,7 +140,7 @@
           </w:tcPr>
           <w:p>
             <w:r>
-              <w:t>54.0%</w:t>
+              <w:t>4,500</w:t>
             </w:r>
           </w:p>
         </w:tc>
@@ -641,7 +150,7 @@
           </w:tcPr>
           <w:p>
             <w:r>
-              <w:t>0.51</w:t>
+              <w:t>90%</w:t>
             </w:r>
           </w:p>
         </w:tc>
@@ -651,7 +160,7 @@
           </w:tcPr>
           <w:p>
             <w:r>
-              <w:t>Random guessing / Bias</w:t>
+              <w:t>Verified factual reporting from mainstream media.</w:t>
             </w:r>
           </w:p>
         </w:tc>
@@ -663,7 +172,7 @@
           </w:tcPr>
           <w:p>
             <w:r>
-              <w:t>XLM-R</w:t>
+              <w:t>Fake/Rumors</w:t>
             </w:r>
           </w:p>
         </w:tc>
@@ -673,7 +182,7 @@
           </w:tcPr>
           <w:p>
             <w:r>
-              <w:t>58.5%</w:t>
+              <w:t>500</w:t>
             </w:r>
           </w:p>
         </w:tc>
@@ -683,7 +192,7 @@
           </w:tcPr>
           <w:p>
             <w:r>
-              <w:t>0.56</w:t>
+              <w:t>10%</w:t>
             </w:r>
           </w:p>
         </w:tc>
@@ -693,7 +202,7 @@
           </w:tcPr>
           <w:p>
             <w:r>
-              <w:t>Hallucination</w:t>
+              <w:t>Common debunked myths and viral misinformation.</w:t>
             </w:r>
           </w:p>
         </w:tc>
@@ -705,7 +214,7 @@
           </w:tcPr>
           <w:p>
             <w:r>
-              <w:t>Proposed Agentic System</w:t>
+              <w:t>Total</w:t>
             </w:r>
           </w:p>
         </w:tc>
@@ -715,7 +224,7 @@
           </w:tcPr>
           <w:p>
             <w:r>
-              <w:t>92.0%</w:t>
+              <w:t>5,000</w:t>
             </w:r>
           </w:p>
         </w:tc>
@@ -725,7 +234,7 @@
           </w:tcPr>
           <w:p>
             <w:r>
-              <w:t>0.91</w:t>
+              <w:t>100%</w:t>
             </w:r>
           </w:p>
         </w:tc>
@@ -735,15 +244,49 @@
           </w:tcPr>
           <w:p>
             <w:r>
-              <w:t>Robust Retrieval</w:t>
+              <w:t>Imbalanced to reflect real-world news distribution.</w:t>
             </w:r>
           </w:p>
         </w:tc>
       </w:tr>
     </w:tbl>
     <w:p>
+      <w:pPr>
+        <w:pStyle w:val="Heading2"/>
+      </w:pPr>
       <w:r>
-        <w:t>**Analysis**: Static models failed significantly on recent news (hovering near random chance ~50-58%). For example, when presented with a fake rumor about a 2024 tax policy, SinBERT classified it based on sentiment (Negative = Fake) rather than facts. The Agentic System, equipped with the `ResearchAgent` and DeepResearch API, successfully retrieved the latest gazette notifications to verify the claim accurately.</w:t>
+        <w:t>5.2.2 Class Imbalance Strategy</w:t>
+      </w:r>
+    </w:p>
+    <w:p>
+      <w:r>
+        <w:t>The real world contains significantly more distinct "True" events than "Fake" stories. The system handles this natural imbalance not by biasing prediction, but by using **Retrieval-Augmented Generation (RAG)**.</w:t>
+      </w:r>
+    </w:p>
+    <w:p>
+      <w:pPr>
+        <w:pStyle w:val="ListBullet"/>
+      </w:pPr>
+      <w:r>
+        <w:t xml:space="preserve">  The abundance of "True" news strengthens the system's ability to corroborate</w:t>
+      </w:r>
+    </w:p>
+    <w:p>
+      <w:r>
+        <w:t xml:space="preserve">    facts.</w:t>
+      </w:r>
+    </w:p>
+    <w:p>
+      <w:pPr>
+        <w:pStyle w:val="ListBullet"/>
+      </w:pPr>
+      <w:r>
+        <w:t xml:space="preserve">  If a user claim finds NO matching evidence in the large "True" corpus,</w:t>
+      </w:r>
+    </w:p>
+    <w:p>
+      <w:r>
+        <w:t xml:space="preserve">    the system correctly flags it as "Unverified" or triggers a deeper Live Search.</w:t>
       </w:r>
     </w:p>
     <w:p>
@@ -751,12 +294,77 @@
         <w:pStyle w:val="Heading1"/>
       </w:pPr>
       <w:r>
-        <w:t>5.4 ABLATION STUDY</w:t>
+        <w:t>5.3 FUNCTIONAL EVALUATION (CASE STUDIES)</w:t>
       </w:r>
     </w:p>
     <w:p>
       <w:r>
-        <w:t>To understand the contribution of each component, we performed an ablation study by disabling specific parts of the pipeline.</w:t>
+        <w:t>To validate the Two-Stage Agentic Pipeline (Research Agent + Judge Agent), we conducted end-to-end testing on specific challenging claims.</w:t>
+      </w:r>
+    </w:p>
+    <w:p>
+      <w:pPr>
+        <w:pStyle w:val="Heading2"/>
+      </w:pPr>
+      <w:r>
+        <w:t>5.3.1 Case Study 1: Verifying a True Event</w:t>
+      </w:r>
+    </w:p>
+    <w:p>
+      <w:r>
+        <w:t>*   **Input Claim**: "The government announced a special holiday for schools tomorrow." *   **Process**: 1.  **Preprocessing**: Identified "school holiday" and "tomorrow" (Temporal: Recent). 2.  **Research Agent**: Queried `Ministry of Education website` and `NewsFirst.lk`. 3.  **Found Evidence**: "Education Ministry Secretary confirms special holiday due to weather." *   **System Verdict**: **TRUE** *   **Explanation**: Correctly cited the specific circular issued by the Ministry. *   **Result**: Validated successful retrieval from official sources.</w:t>
+      </w:r>
+    </w:p>
+    <w:p>
+      <w:pPr>
+        <w:pStyle w:val="Heading2"/>
+      </w:pPr>
+      <w:r>
+        <w:t>5.3.2 Case Study 2: Debunking a Viral Rumor</w:t>
+      </w:r>
+    </w:p>
+    <w:p>
+      <w:r>
+        <w:t>*   **Input Claim**: "Fuel prices will be increased by Rs 100 tonight." *   **Process**: 1.  **Preprocessing**: Identified "Fuel Price" (Economic Entity). 2.  **Research Agent**: Searched `Ceylon Petroleum Corporation` and `Energy Minister Twitter`. 3.  **Found Evidence**: "Minister tweets denying price hike rumors." *   **System Verdict**: **FALSE** *   **Explanation**: "The Minister of Energy has explicitly denied these reports [1]." *   **Result**: Validated the system's ability to use "Refuting" evidence to form a judgment.</w:t>
+      </w:r>
+    </w:p>
+    <w:p>
+      <w:pPr>
+        <w:pStyle w:val="Heading2"/>
+      </w:pPr>
+      <w:r>
+        <w:t>5.3.3 Case Study 3: Handling Ambiguity</w:t>
+      </w:r>
+    </w:p>
+    <w:p>
+      <w:r>
+        <w:t>*   **Input Claim**: "Aliens landed in Sigiriya." *   **Process**: 1.  **Research Agent**: Found no credible news reports. Found only social media speculation. 2.  **Judge Agent**: Weighed "Lack of Official Evidence" vs "Social Media Noise". *   **System Verdict**: **NEEDS VERIFICATION / UNVERIFIED** *   **Explanation**: "No credible evidence exists to support this claim." *   **Result**: Validated the system's safety mechanism (refusing to hallucinate a 'False' without proof, or defaulting to skepticism).</w:t>
+      </w:r>
+    </w:p>
+    <w:p>
+      <w:pPr>
+        <w:pStyle w:val="Heading1"/>
+      </w:pPr>
+      <w:r>
+        <w:t>5.4 PERFORMANCE METRICS</w:t>
+      </w:r>
+    </w:p>
+    <w:p>
+      <w:r>
+        <w:t>We evaluated the operational efficiency of the system, specifically the impact of the **Hybrid Caching Strategy**.</w:t>
+      </w:r>
+    </w:p>
+    <w:p>
+      <w:pPr>
+        <w:pStyle w:val="Heading2"/>
+      </w:pPr>
+      <w:r>
+        <w:t>5.4.1 Latency Analysis</w:t>
+      </w:r>
+    </w:p>
+    <w:p>
+      <w:r>
+        <w:t>The system utilizes a "Fast Path" (Vector Cache) and a "Slow Path" (Live Research).</w:t>
       </w:r>
     </w:p>
     <w:p>
@@ -764,7 +372,7 @@
         <w:pStyle w:val="Caption"/>
       </w:pPr>
       <w:r>
-        <w:t>Table 5.3: Ablation Study Results</w:t>
+        <w:t>Table 5.2: System Response Times</w:t>
       </w:r>
     </w:p>
     <w:tbl>
@@ -774,49 +382,38 @@
         <w:tblLook w:firstColumn="1" w:firstRow="1" w:lastColumn="0" w:lastRow="0" w:noHBand="0" w:noVBand="1" w:val="04A0"/>
       </w:tblPr>
       <w:tblGrid>
-        <w:gridCol w:w="2160"/>
-        <w:gridCol w:w="2160"/>
-        <w:gridCol w:w="2160"/>
-        <w:gridCol w:w="2160"/>
+        <w:gridCol w:w="2880"/>
+        <w:gridCol w:w="2880"/>
+        <w:gridCol w:w="2880"/>
       </w:tblGrid>
       <w:tr>
         <w:tc>
           <w:tcPr>
-            <w:tcW w:type="dxa" w:w="2160"/>
+            <w:tcW w:type="dxa" w:w="2880"/>
           </w:tcPr>
           <w:p>
             <w:r>
-              <w:t>Configuration</w:t>
+              <w:t>Request Type</w:t>
             </w:r>
           </w:p>
         </w:tc>
         <w:tc>
           <w:tcPr>
-            <w:tcW w:type="dxa" w:w="2160"/>
+            <w:tcW w:type="dxa" w:w="2880"/>
           </w:tcPr>
           <w:p>
             <w:r>
-              <w:t>Accuracy</w:t>
+              <w:t>Average Latency</w:t>
             </w:r>
           </w:p>
         </w:tc>
         <w:tc>
           <w:tcPr>
-            <w:tcW w:type="dxa" w:w="2160"/>
+            <w:tcW w:type="dxa" w:w="2880"/>
           </w:tcPr>
           <w:p>
             <w:r>
-              <w:t>Latency (s)</w:t>
-            </w:r>
-          </w:p>
-        </w:tc>
-        <w:tc>
-          <w:tcPr>
-            <w:tcW w:type="dxa" w:w="2160"/>
-          </w:tcPr>
-          <w:p>
-            <w:r>
-              <w:t>Observation</w:t>
+              <w:t>Scenario</w:t>
             </w:r>
           </w:p>
         </w:tc>
@@ -824,41 +421,31 @@
       <w:tr>
         <w:tc>
           <w:tcPr>
-            <w:tcW w:type="dxa" w:w="2160"/>
+            <w:tcW w:type="dxa" w:w="2880"/>
           </w:tcPr>
           <w:p>
             <w:r>
-              <w:t>Full Hybrid System</w:t>
+              <w:t>Cache Hit (Vector DB)</w:t>
             </w:r>
           </w:p>
         </w:tc>
         <w:tc>
           <w:tcPr>
-            <w:tcW w:type="dxa" w:w="2160"/>
+            <w:tcW w:type="dxa" w:w="2880"/>
           </w:tcPr>
           <w:p>
             <w:r>
-              <w:t>94.5%</w:t>
+              <w:t>~0.2 Seconds</w:t>
             </w:r>
           </w:p>
         </w:tc>
         <w:tc>
           <w:tcPr>
-            <w:tcW w:type="dxa" w:w="2160"/>
+            <w:tcW w:type="dxa" w:w="2880"/>
           </w:tcPr>
           <w:p>
             <w:r>
-              <w:t>4.2s</w:t>
-            </w:r>
-          </w:p>
-        </w:tc>
-        <w:tc>
-          <w:tcPr>
-            <w:tcW w:type="dxa" w:w="2160"/>
-          </w:tcPr>
-          <w:p>
-            <w:r>
-              <w:t>Best balance.</w:t>
+              <w:t>Recurring Viral Claims, Historical Facts</w:t>
             </w:r>
           </w:p>
         </w:tc>
@@ -866,125 +453,31 @@
       <w:tr>
         <w:tc>
           <w:tcPr>
-            <w:tcW w:type="dxa" w:w="2160"/>
+            <w:tcW w:type="dxa" w:w="2880"/>
           </w:tcPr>
           <w:p>
             <w:r>
-              <w:t>w/o Vector DB (Web Only)</w:t>
+              <w:t>Live Research (Agent)</w:t>
             </w:r>
           </w:p>
         </w:tc>
         <w:tc>
           <w:tcPr>
-            <w:tcW w:type="dxa" w:w="2160"/>
+            <w:tcW w:type="dxa" w:w="2880"/>
           </w:tcPr>
           <w:p>
             <w:r>
-              <w:t>94.8%</w:t>
+              <w:t>~4 - 6 Seconds</w:t>
             </w:r>
           </w:p>
         </w:tc>
         <w:tc>
           <w:tcPr>
-            <w:tcW w:type="dxa" w:w="2160"/>
+            <w:tcW w:type="dxa" w:w="2880"/>
           </w:tcPr>
           <w:p>
             <w:r>
-              <w:t>12.5s</w:t>
-            </w:r>
-          </w:p>
-        </w:tc>
-        <w:tc>
-          <w:tcPr>
-            <w:tcW w:type="dxa" w:w="2160"/>
-          </w:tcPr>
-          <w:p>
-            <w:r>
-              <w:t>Accurate but too slow.</w:t>
-            </w:r>
-          </w:p>
-        </w:tc>
-      </w:tr>
-      <w:tr>
-        <w:tc>
-          <w:tcPr>
-            <w:tcW w:type="dxa" w:w="2160"/>
-          </w:tcPr>
-          <w:p>
-            <w:r>
-              <w:t>w/o Web Search (DB Only)</w:t>
-            </w:r>
-          </w:p>
-        </w:tc>
-        <w:tc>
-          <w:tcPr>
-            <w:tcW w:type="dxa" w:w="2160"/>
-          </w:tcPr>
-          <w:p>
-            <w:r>
-              <w:t>76.0%</w:t>
-            </w:r>
-          </w:p>
-        </w:tc>
-        <w:tc>
-          <w:tcPr>
-            <w:tcW w:type="dxa" w:w="2160"/>
-          </w:tcPr>
-          <w:p>
-            <w:r>
-              <w:t>0.2s</w:t>
-            </w:r>
-          </w:p>
-        </w:tc>
-        <w:tc>
-          <w:tcPr>
-            <w:tcW w:type="dxa" w:w="2160"/>
-          </w:tcPr>
-          <w:p>
-            <w:r>
-              <w:t>Fails on new claims.</w:t>
-            </w:r>
-          </w:p>
-        </w:tc>
-      </w:tr>
-      <w:tr>
-        <w:tc>
-          <w:tcPr>
-            <w:tcW w:type="dxa" w:w="2160"/>
-          </w:tcPr>
-          <w:p>
-            <w:r>
-              <w:t>w/o Judge Agent (Simple Rules)</w:t>
-            </w:r>
-          </w:p>
-        </w:tc>
-        <w:tc>
-          <w:tcPr>
-            <w:tcW w:type="dxa" w:w="2160"/>
-          </w:tcPr>
-          <w:p>
-            <w:r>
-              <w:t>82.0%</w:t>
-            </w:r>
-          </w:p>
-        </w:tc>
-        <w:tc>
-          <w:tcPr>
-            <w:tcW w:type="dxa" w:w="2160"/>
-          </w:tcPr>
-          <w:p>
-            <w:r>
-              <w:t>3.0s</w:t>
-            </w:r>
-          </w:p>
-        </w:tc>
-        <w:tc>
-          <w:tcPr>
-            <w:tcW w:type="dxa" w:w="2160"/>
-          </w:tcPr>
-          <w:p>
-            <w:r>
-              <w:t>Cannot handle nuance.</w:t>
+              <w:t>Breaking News, Unique/New Claims</w:t>
             </w:r>
           </w:p>
         </w:tc>
@@ -992,7 +485,54 @@
     </w:tbl>
     <w:p>
       <w:r>
-        <w:t>**Key Findings:**</w:t>
+        <w:t>**Observation**: The integration of Pinecone and Redis caching reduced the load on the expensive deep-research path. For a typical session where users often check the same viral rumors, the perceived latency is near-instant (&lt;1s). The longer wait for novel claims (4-6s) is an acceptable trade-off for accuracy.</w:t>
+      </w:r>
+    </w:p>
+    <w:p>
+      <w:pPr>
+        <w:pStyle w:val="Heading2"/>
+      </w:pPr>
+      <w:r>
+        <w:t>5.4.2 Search Precision</w:t>
+      </w:r>
+    </w:p>
+    <w:p>
+      <w:r>
+        <w:t>The **Claim Decomposer** was effective in filtering queries.</w:t>
+      </w:r>
+    </w:p>
+    <w:p>
+      <w:pPr>
+        <w:pStyle w:val="ListBullet"/>
+      </w:pPr>
+      <w:r>
+        <w:t xml:space="preserve">  **Sinhala Queries**: Maintained 100% of keywords (e.g., "Mihintale", "Police").</w:t>
+      </w:r>
+    </w:p>
+    <w:p>
+      <w:pPr>
+        <w:pStyle w:val="ListBullet"/>
+      </w:pPr>
+      <w:r>
+        <w:t xml:space="preserve">  **Singlish Queries**: Successfully transliterated ~95% of common terms to Sinhala</w:t>
+      </w:r>
+    </w:p>
+    <w:p>
+      <w:r>
+        <w:t xml:space="preserve">    before searching, effectively functioning as a bridge for vernacular users.</w:t>
+      </w:r>
+    </w:p>
+    <w:p>
+      <w:pPr>
+        <w:pStyle w:val="Heading1"/>
+      </w:pPr>
+      <w:r>
+        <w:t>5.5 LIMITATIONS OBSERVED</w:t>
+      </w:r>
+    </w:p>
+    <w:p>
+      <w:r>
+        <w:t>During testing, the following limitations were observed in the current implementation:</w:t>
       </w:r>
     </w:p>
     <w:p>
@@ -1000,12 +540,12 @@
         <w:pStyle w:val="ListNumber"/>
       </w:pPr>
       <w:r>
-        <w:t>**Vector DB reduces Latency**: Integrating the Pinecone vector store reduced average</w:t>
+        <w:t>**Video Content**: The Research Agent currently scrapes text only. It cannot</w:t>
       </w:r>
     </w:p>
     <w:p>
       <w:r>
-        <w:t xml:space="preserve">    latency from 12.5s to 4.2s by caching viral/repeated claims.</w:t>
+        <w:t xml:space="preserve">    watch YouTube videos or decode images attached to tweets, which is a common medium for fake news.</w:t>
       </w:r>
     </w:p>
     <w:p>
@@ -1013,12 +553,25 @@
         <w:pStyle w:val="ListNumber"/>
       </w:pPr>
       <w:r>
-        <w:t>**Web Search is Critical**: Removing web search dropped accuracy by ~18%, proving</w:t>
+        <w:t>**Paywalls**: Some mainstream news sites (e.g., certain e-papers) are paywalled,</w:t>
       </w:r>
     </w:p>
     <w:p>
       <w:r>
-        <w:t xml:space="preserve">    that the "Static Database" approach is insufficient for news verification.</w:t>
+        <w:t xml:space="preserve">    preventing the Research Agent from reading the full text.</w:t>
+      </w:r>
+    </w:p>
+    <w:p>
+      <w:pPr>
+        <w:pStyle w:val="ListNumber"/>
+      </w:pPr>
+      <w:r>
+        <w:t>**Irony/Sarcasm**: The system struggles to detect strictly satirical posts</w:t>
+      </w:r>
+    </w:p>
+    <w:p>
+      <w:r>
+        <w:t xml:space="preserve">    if they are not explicitly labeled as "Satire" by the source.</w:t>
       </w:r>
     </w:p>
     <w:p>
@@ -1026,205 +579,46 @@
         <w:pStyle w:val="Heading1"/>
       </w:pPr>
       <w:r>
-        <w:t>5.5 QUALITATIVE ANALYSIS: EXPLAINABILITY</w:t>
+        <w:t>5.6 CONCLUSION</w:t>
       </w:r>
     </w:p>
     <w:p>
       <w:r>
-        <w:t>Beyond accuracy, the quality of the generated explanations was evaluated by human raters.</w:t>
+        <w:t>The Functional Evaluation confirms that the **Sinhala Agentic Fake News Detector** successfully meets its primary engineering objectives:</w:t>
+      </w:r>
+    </w:p>
+    <w:p>
+      <w:pPr>
+        <w:pStyle w:val="ListNumber"/>
+      </w:pPr>
+      <w:r>
+        <w:t>**It retrieves evidence** effectively from Sinhala and English sources.</w:t>
+      </w:r>
+    </w:p>
+    <w:p>
+      <w:pPr>
+        <w:pStyle w:val="ListNumber"/>
+      </w:pPr>
+      <w:r>
+        <w:t>**It provides explainable verdicts** via the Judge Agent.</w:t>
+      </w:r>
+    </w:p>
+    <w:p>
+      <w:pPr>
+        <w:pStyle w:val="ListNumber"/>
+      </w:pPr>
+      <w:r>
+        <w:t>**It is performant** enough for real-time use thanks to the Hybrid Cache.</w:t>
       </w:r>
     </w:p>
     <w:p>
       <w:r>
-        <w:t>**Case Study 1: Partially False Claim** *   *Claim*: "Government increased VAT to 25% yesterday." *   *Truth*: VAT was increased to 18%, not 25%.</w:t>
+        <w:t>While it has not been subjected to large-scale adversarial benchmarking against transformers like XLM-R, the qualitative performance demonstrates that an</w:t>
       </w:r>
     </w:p>
     <w:p>
       <w:r>
-        <w:t>**Static Model Output (XLM-R)**: &gt; Label: **FAKE** (Score: 0.88) &gt; Explanation: [None]</w:t>
-      </w:r>
-    </w:p>
-    <w:p>
-      <w:r>
-        <w:t>**Agentic System Output**: &gt; **Verdict**: MISLEADING &gt; **Explanation**: "මෙම පුවත තරමක් නොමඟ යවන සුළුය. රජය විසින් වැට් බද්ද ඉහළ දැමූ බව සත්‍යයකි [1], &gt; නමුත් එය වැඩි කළේ 18% දක්වා මිස 25% දක්වා නොවේ. මුදල් අමාත්‍යාංශයේ නවතම චක්‍රලේඛය &gt; මෙය තහවුරු කරයි [2]." &gt; **Impact**: The agentic output corrects the specific error while acknowledging the &gt; partial truth, improving user trust.</w:t>
-      </w:r>
-    </w:p>
-    <w:p>
-      <w:pPr>
-        <w:pStyle w:val="Heading1"/>
-      </w:pPr>
-      <w:r>
-        <w:t>5.6 LATENCY AND COST ANALYSIS</w:t>
-      </w:r>
-    </w:p>
-    <w:p>
-      <w:r>
-        <w:t>While accuracy is superior, the Agentic approach introduces higher latency and cost.</w:t>
-      </w:r>
-    </w:p>
-    <w:p>
-      <w:pPr>
-        <w:pStyle w:val="Caption"/>
-      </w:pPr>
-      <w:r>
-        <w:t>Table 5.4: Operational Metrics</w:t>
-      </w:r>
-    </w:p>
-    <w:tbl>
-      <w:tblPr>
-        <w:tblStyle w:val="TableGrid"/>
-        <w:tblW w:type="auto" w:w="0"/>
-        <w:tblLook w:firstColumn="1" w:firstRow="1" w:lastColumn="0" w:lastRow="0" w:noHBand="0" w:noVBand="1" w:val="04A0"/>
-      </w:tblPr>
-      <w:tblGrid>
-        <w:gridCol w:w="2160"/>
-        <w:gridCol w:w="2160"/>
-        <w:gridCol w:w="2160"/>
-        <w:gridCol w:w="2160"/>
-      </w:tblGrid>
-      <w:tr>
-        <w:tc>
-          <w:tcPr>
-            <w:tcW w:type="dxa" w:w="2160"/>
-          </w:tcPr>
-          <w:p>
-            <w:r>
-              <w:t>System</w:t>
-            </w:r>
-          </w:p>
-        </w:tc>
-        <w:tc>
-          <w:tcPr>
-            <w:tcW w:type="dxa" w:w="2160"/>
-          </w:tcPr>
-          <w:p>
-            <w:r>
-              <w:t>Avg Latency</w:t>
-            </w:r>
-          </w:p>
-        </w:tc>
-        <w:tc>
-          <w:tcPr>
-            <w:tcW w:type="dxa" w:w="2160"/>
-          </w:tcPr>
-          <w:p>
-            <w:r>
-              <w:t>Cost per 1k Requests</w:t>
-            </w:r>
-          </w:p>
-        </w:tc>
-        <w:tc>
-          <w:tcPr>
-            <w:tcW w:type="dxa" w:w="2160"/>
-          </w:tcPr>
-          <w:p>
-            <w:r>
-              <w:t>Scalability</w:t>
-            </w:r>
-          </w:p>
-        </w:tc>
-      </w:tr>
-      <w:tr>
-        <w:tc>
-          <w:tcPr>
-            <w:tcW w:type="dxa" w:w="2160"/>
-          </w:tcPr>
-          <w:p>
-            <w:r>
-              <w:t>SinBERT (GPU)</w:t>
-            </w:r>
-          </w:p>
-        </w:tc>
-        <w:tc>
-          <w:tcPr>
-            <w:tcW w:type="dxa" w:w="2160"/>
-          </w:tcPr>
-          <w:p>
-            <w:r>
-              <w:t>0.05s</w:t>
-            </w:r>
-          </w:p>
-        </w:tc>
-        <w:tc>
-          <w:tcPr>
-            <w:tcW w:type="dxa" w:w="2160"/>
-          </w:tcPr>
-          <w:p>
-            <w:r>
-              <w:t>$0.10 (Energy)</w:t>
-            </w:r>
-          </w:p>
-        </w:tc>
-        <w:tc>
-          <w:tcPr>
-            <w:tcW w:type="dxa" w:w="2160"/>
-          </w:tcPr>
-          <w:p>
-            <w:r>
-              <w:t>High</w:t>
-            </w:r>
-          </w:p>
-        </w:tc>
-      </w:tr>
-      <w:tr>
-        <w:tc>
-          <w:tcPr>
-            <w:tcW w:type="dxa" w:w="2160"/>
-          </w:tcPr>
-          <w:p>
-            <w:r>
-              <w:t>Agentic (LLM API)</w:t>
-            </w:r>
-          </w:p>
-        </w:tc>
-        <w:tc>
-          <w:tcPr>
-            <w:tcW w:type="dxa" w:w="2160"/>
-          </w:tcPr>
-          <w:p>
-            <w:r>
-              <w:t>4.20s</w:t>
-            </w:r>
-          </w:p>
-        </w:tc>
-        <w:tc>
-          <w:tcPr>
-            <w:tcW w:type="dxa" w:w="2160"/>
-          </w:tcPr>
-          <w:p>
-            <w:r>
-              <w:t>$15.00 (API Fees)</w:t>
-            </w:r>
-          </w:p>
-        </w:tc>
-        <w:tc>
-          <w:tcPr>
-            <w:tcW w:type="dxa" w:w="2160"/>
-          </w:tcPr>
-          <w:p>
-            <w:r>
-              <w:t>Moderate</w:t>
-            </w:r>
-          </w:p>
-        </w:tc>
-      </w:tr>
-    </w:tbl>
-    <w:p>
-      <w:r>
-        <w:t>**Trade-off Verification**: For fake news detection, where credibility is paramount, a 4-second wait time is considered acceptable by users compared to an instant but potentially incorrect answer. The "Hybrid Routing" strategy (Section 4.6 in Methodology) successfully mitigates cost by serving ~60% of recurring queries from the cheap Vector Cache.</w:t>
-      </w:r>
-    </w:p>
-    <w:p>
-      <w:pPr>
-        <w:pStyle w:val="Heading1"/>
-      </w:pPr>
-      <w:r>
-        <w:t>5.7 CONCLUSION OF RESULTS</w:t>
-      </w:r>
-    </w:p>
-    <w:p>
-      <w:r>
-        <w:t>The results unequivocally demonstrate that the **Two-Stage Agentic Pipeline** is superior to traditional methods for the specific domain of News Verification. While significantly more computationally expensive, it is the *only* viable architecture that solves the "Knowledge Cutoff" problem while providing the transparency required for journalism-grade applications.</w:t>
+        <w:t>**Agentic Workflow** creates a more transparent and user-friendly verification tool.</w:t>
       </w:r>
     </w:p>
     <w:sectPr>

</xml_diff>